<commit_message>
add new info about high level
</commit_message>
<xml_diff>
--- a/Developement/DD/Architectural design sketch.docx
+++ b/Developement/DD/Architectural design sketch.docx
@@ -442,1273 +442,6 @@
         </w:rPr>
         <w:t>(Diagram)</w:t>
       </w:r>
-      <w:r>
-        <w:rPr>
-          <w:rFonts w:ascii="Arial" w:eastAsia="Times New Roman" w:hAnsi="Arial" w:cs="Arial"/>
-          <w:bCs/>
-          <w:noProof/>
-          <w:color w:val="000000"/>
-          <w:lang w:eastAsia="it-IT"/>
-        </w:rPr>
-        <mc:AlternateContent>
-          <mc:Choice Requires="wpc">
-            <w:drawing>
-              <wp:inline distT="0" distB="0" distL="0" distR="0" wp14:anchorId="242BFCF4" wp14:editId="4693EEFD">
-                <wp:extent cx="6057900" cy="5610224"/>
-                <wp:effectExtent l="0" t="0" r="0" b="0"/>
-                <wp:docPr id="1" name="Area di disegno 1"/>
-                <wp:cNvGraphicFramePr>
-                  <a:graphicFrameLocks xmlns:a="http://schemas.openxmlformats.org/drawingml/2006/main" noChangeAspect="1"/>
-                </wp:cNvGraphicFramePr>
-                <a:graphic xmlns:a="http://schemas.openxmlformats.org/drawingml/2006/main">
-                  <a:graphicData uri="http://schemas.microsoft.com/office/word/2010/wordprocessingCanvas">
-                    <wpc:wpc>
-                      <wpc:bg>
-                        <a:solidFill>
-                          <a:schemeClr val="bg1"/>
-                        </a:solidFill>
-                      </wpc:bg>
-                      <wpc:whole>
-                        <a:ln>
-                          <a:noFill/>
-                        </a:ln>
-                      </wpc:whole>
-                      <wps:wsp>
-                        <wps:cNvPr id="14" name="Rettangolo arrotondato 14"/>
-                        <wps:cNvSpPr/>
-                        <wps:spPr>
-                          <a:xfrm>
-                            <a:off x="1376727" y="390627"/>
-                            <a:ext cx="1143000" cy="285750"/>
-                          </a:xfrm>
-                          <a:prstGeom prst="roundRect">
-                            <a:avLst/>
-                          </a:prstGeom>
-                          <a:ln w="19050">
-                            <a:solidFill>
-                              <a:schemeClr val="tx1"/>
-                            </a:solidFill>
-                          </a:ln>
-                        </wps:spPr>
-                        <wps:style>
-                          <a:lnRef idx="2">
-                            <a:schemeClr val="accent6"/>
-                          </a:lnRef>
-                          <a:fillRef idx="1">
-                            <a:schemeClr val="lt1"/>
-                          </a:fillRef>
-                          <a:effectRef idx="0">
-                            <a:schemeClr val="accent6"/>
-                          </a:effectRef>
-                          <a:fontRef idx="minor">
-                            <a:schemeClr val="dk1"/>
-                          </a:fontRef>
-                        </wps:style>
-                        <wps:txbx>
-                          <w:txbxContent>
-                            <w:p>
-                              <w:pPr>
-                                <w:jc w:val="center"/>
-                              </w:pPr>
-                              <w:r>
-                                <w:t>Mobile Client</w:t>
-                              </w:r>
-                            </w:p>
-                          </w:txbxContent>
-                        </wps:txbx>
-                        <wps:bodyPr rot="0" spcFirstLastPara="0" vertOverflow="overflow" horzOverflow="overflow" vert="horz" wrap="square" lIns="91440" tIns="45720" rIns="91440" bIns="45720" numCol="1" spcCol="0" rtlCol="0" fromWordArt="0" anchor="ctr" anchorCtr="0" forceAA="0" compatLnSpc="1">
-                          <a:prstTxWarp prst="textNoShape">
-                            <a:avLst/>
-                          </a:prstTxWarp>
-                          <a:noAutofit/>
-                        </wps:bodyPr>
-                      </wps:wsp>
-                      <wps:wsp>
-                        <wps:cNvPr id="15" name="Rettangolo arrotondato 15"/>
-                        <wps:cNvSpPr/>
-                        <wps:spPr>
-                          <a:xfrm>
-                            <a:off x="3838575" y="761314"/>
-                            <a:ext cx="1343025" cy="285750"/>
-                          </a:xfrm>
-                          <a:prstGeom prst="roundRect">
-                            <a:avLst/>
-                          </a:prstGeom>
-                          <a:ln w="19050">
-                            <a:solidFill>
-                              <a:schemeClr val="tx1"/>
-                            </a:solidFill>
-                          </a:ln>
-                        </wps:spPr>
-                        <wps:style>
-                          <a:lnRef idx="2">
-                            <a:schemeClr val="accent6"/>
-                          </a:lnRef>
-                          <a:fillRef idx="1">
-                            <a:schemeClr val="lt1"/>
-                          </a:fillRef>
-                          <a:effectRef idx="0">
-                            <a:schemeClr val="accent6"/>
-                          </a:effectRef>
-                          <a:fontRef idx="minor">
-                            <a:schemeClr val="dk1"/>
-                          </a:fontRef>
-                        </wps:style>
-                        <wps:txbx>
-                          <w:txbxContent>
-                            <w:p>
-                              <w:pPr>
-                                <w:jc w:val="center"/>
-                              </w:pPr>
-                              <w:r>
-                                <w:t>Web Client</w:t>
-                              </w:r>
-                            </w:p>
-                          </w:txbxContent>
-                        </wps:txbx>
-                        <wps:bodyPr rot="0" spcFirstLastPara="0" vertOverflow="overflow" horzOverflow="overflow" vert="horz" wrap="square" lIns="91440" tIns="45720" rIns="91440" bIns="45720" numCol="1" spcCol="0" rtlCol="0" fromWordArt="0" anchor="ctr" anchorCtr="0" forceAA="0" compatLnSpc="1">
-                          <a:prstTxWarp prst="textNoShape">
-                            <a:avLst/>
-                          </a:prstTxWarp>
-                          <a:noAutofit/>
-                        </wps:bodyPr>
-                      </wps:wsp>
-                      <wps:wsp>
-                        <wps:cNvPr id="17" name="Rettangolo arrotondato 17"/>
-                        <wps:cNvSpPr/>
-                        <wps:spPr>
-                          <a:xfrm>
-                            <a:off x="2600326" y="1031150"/>
-                            <a:ext cx="962023" cy="444053"/>
-                          </a:xfrm>
-                          <a:prstGeom prst="roundRect">
-                            <a:avLst/>
-                          </a:prstGeom>
-                          <a:ln w="12700">
-                            <a:solidFill>
-                              <a:schemeClr val="tx1"/>
-                            </a:solidFill>
-                          </a:ln>
-                        </wps:spPr>
-                        <wps:style>
-                          <a:lnRef idx="2">
-                            <a:schemeClr val="dk1"/>
-                          </a:lnRef>
-                          <a:fillRef idx="1">
-                            <a:schemeClr val="lt1"/>
-                          </a:fillRef>
-                          <a:effectRef idx="0">
-                            <a:schemeClr val="dk1"/>
-                          </a:effectRef>
-                          <a:fontRef idx="minor">
-                            <a:schemeClr val="dk1"/>
-                          </a:fontRef>
-                        </wps:style>
-                        <wps:txbx>
-                          <w:txbxContent>
-                            <w:p>
-                              <w:pPr>
-                                <w:jc w:val="center"/>
-                              </w:pPr>
-                              <w:r>
-                                <w:t>Web Server</w:t>
-                              </w:r>
-                            </w:p>
-                          </w:txbxContent>
-                        </wps:txbx>
-                        <wps:bodyPr rot="0" spcFirstLastPara="0" vertOverflow="overflow" horzOverflow="overflow" vert="horz" wrap="square" lIns="91440" tIns="45720" rIns="91440" bIns="45720" numCol="1" spcCol="0" rtlCol="0" fromWordArt="0" anchor="ctr" anchorCtr="0" forceAA="0" compatLnSpc="1">
-                          <a:prstTxWarp prst="textNoShape">
-                            <a:avLst/>
-                          </a:prstTxWarp>
-                          <a:noAutofit/>
-                        </wps:bodyPr>
-                      </wps:wsp>
-                      <wps:wsp>
-                        <wps:cNvPr id="18" name="Rettangolo arrotondato 18"/>
-                        <wps:cNvSpPr/>
-                        <wps:spPr>
-                          <a:xfrm>
-                            <a:off x="1142999" y="2169364"/>
-                            <a:ext cx="4210051" cy="1477287"/>
-                          </a:xfrm>
-                          <a:prstGeom prst="roundRect">
-                            <a:avLst/>
-                          </a:prstGeom>
-                          <a:ln w="3175"/>
-                        </wps:spPr>
-                        <wps:style>
-                          <a:lnRef idx="2">
-                            <a:schemeClr val="accent1"/>
-                          </a:lnRef>
-                          <a:fillRef idx="1">
-                            <a:schemeClr val="lt1"/>
-                          </a:fillRef>
-                          <a:effectRef idx="0">
-                            <a:schemeClr val="accent1"/>
-                          </a:effectRef>
-                          <a:fontRef idx="minor">
-                            <a:schemeClr val="dk1"/>
-                          </a:fontRef>
-                        </wps:style>
-                        <wps:txbx>
-                          <w:txbxContent>
-                            <w:p>
-                              <w:pPr>
-                                <w:jc w:val="center"/>
-                                <w:rPr>
-                                  <w:color w:val="1F497D" w:themeColor="text2"/>
-                                </w:rPr>
-                              </w:pPr>
-                            </w:p>
-                          </w:txbxContent>
-                        </wps:txbx>
-                        <wps:bodyPr rot="0" spcFirstLastPara="0" vertOverflow="overflow" horzOverflow="overflow" vert="horz" wrap="square" lIns="91440" tIns="45720" rIns="91440" bIns="45720" numCol="1" spcCol="0" rtlCol="0" fromWordArt="0" anchor="ctr" anchorCtr="0" forceAA="0" compatLnSpc="1">
-                          <a:prstTxWarp prst="textNoShape">
-                            <a:avLst/>
-                          </a:prstTxWarp>
-                          <a:noAutofit/>
-                        </wps:bodyPr>
-                      </wps:wsp>
-                      <wps:wsp>
-                        <wps:cNvPr id="19" name="Rettangolo arrotondato 19"/>
-                        <wps:cNvSpPr/>
-                        <wps:spPr>
-                          <a:xfrm>
-                            <a:off x="1085849" y="3940295"/>
-                            <a:ext cx="4210051" cy="1041280"/>
-                          </a:xfrm>
-                          <a:prstGeom prst="roundRect">
-                            <a:avLst/>
-                          </a:prstGeom>
-                          <a:ln w="3175">
-                            <a:solidFill>
-                              <a:schemeClr val="accent3">
-                                <a:lumMod val="50000"/>
-                              </a:schemeClr>
-                            </a:solidFill>
-                          </a:ln>
-                        </wps:spPr>
-                        <wps:style>
-                          <a:lnRef idx="2">
-                            <a:schemeClr val="accent6"/>
-                          </a:lnRef>
-                          <a:fillRef idx="1">
-                            <a:schemeClr val="lt1"/>
-                          </a:fillRef>
-                          <a:effectRef idx="0">
-                            <a:schemeClr val="accent6"/>
-                          </a:effectRef>
-                          <a:fontRef idx="minor">
-                            <a:schemeClr val="dk1"/>
-                          </a:fontRef>
-                        </wps:style>
-                        <wps:txbx>
-                          <w:txbxContent>
-                            <w:p>
-                              <w:pPr>
-                                <w:jc w:val="center"/>
-                                <w:rPr>
-                                  <w:color w:val="4F6228" w:themeColor="accent3" w:themeShade="80"/>
-                                </w:rPr>
-                              </w:pPr>
-                              <w:r>
-                                <w:rPr>
-                                  <w:color w:val="4F6228" w:themeColor="accent3" w:themeShade="80"/>
-                                </w:rPr>
-                                <w:t xml:space="preserve">Data </w:t>
-                              </w:r>
-                              <w:proofErr w:type="spellStart"/>
-                              <w:r>
-                                <w:rPr>
-                                  <w:color w:val="4F6228" w:themeColor="accent3" w:themeShade="80"/>
-                                </w:rPr>
-                                <w:t>Tier</w:t>
-                              </w:r>
-                              <w:proofErr w:type="spellEnd"/>
-                            </w:p>
-                          </w:txbxContent>
-                        </wps:txbx>
-                        <wps:bodyPr rot="0" spcFirstLastPara="0" vertOverflow="overflow" horzOverflow="overflow" vert="horz" wrap="square" lIns="91440" tIns="45720" rIns="91440" bIns="45720" numCol="1" spcCol="0" rtlCol="0" fromWordArt="0" anchor="ctr" anchorCtr="0" forceAA="0" compatLnSpc="1">
-                          <a:prstTxWarp prst="textNoShape">
-                            <a:avLst/>
-                          </a:prstTxWarp>
-                          <a:noAutofit/>
-                        </wps:bodyPr>
-                      </wps:wsp>
-                      <wps:wsp>
-                        <wps:cNvPr id="23" name="Rettangolo arrotondato 23"/>
-                        <wps:cNvSpPr/>
-                        <wps:spPr>
-                          <a:xfrm>
-                            <a:off x="1085849" y="161859"/>
-                            <a:ext cx="4210051" cy="1619315"/>
-                          </a:xfrm>
-                          <a:prstGeom prst="roundRect">
-                            <a:avLst/>
-                          </a:prstGeom>
-                          <a:noFill/>
-                          <a:ln w="3175">
-                            <a:solidFill>
-                              <a:schemeClr val="tx1"/>
-                            </a:solidFill>
-                          </a:ln>
-                        </wps:spPr>
-                        <wps:style>
-                          <a:lnRef idx="2">
-                            <a:schemeClr val="accent1">
-                              <a:shade val="50000"/>
-                            </a:schemeClr>
-                          </a:lnRef>
-                          <a:fillRef idx="1">
-                            <a:schemeClr val="accent1"/>
-                          </a:fillRef>
-                          <a:effectRef idx="0">
-                            <a:schemeClr val="accent1"/>
-                          </a:effectRef>
-                          <a:fontRef idx="minor">
-                            <a:schemeClr val="lt1"/>
-                          </a:fontRef>
-                        </wps:style>
-                        <wps:bodyPr rot="0" spcFirstLastPara="0" vertOverflow="overflow" horzOverflow="overflow" vert="horz" wrap="square" lIns="91440" tIns="45720" rIns="91440" bIns="45720" numCol="1" spcCol="0" rtlCol="0" fromWordArt="0" anchor="ctr" anchorCtr="0" forceAA="0" compatLnSpc="1">
-                          <a:prstTxWarp prst="textNoShape">
-                            <a:avLst/>
-                          </a:prstTxWarp>
-                          <a:noAutofit/>
-                        </wps:bodyPr>
-                      </wps:wsp>
-                      <wps:wsp>
-                        <wps:cNvPr id="25" name="Rettangolo arrotondato 25"/>
-                        <wps:cNvSpPr/>
-                        <wps:spPr>
-                          <a:xfrm>
-                            <a:off x="2562226" y="381618"/>
-                            <a:ext cx="1276349" cy="379736"/>
-                          </a:xfrm>
-                          <a:prstGeom prst="roundRect">
-                            <a:avLst/>
-                          </a:prstGeom>
-                          <a:ln>
-                            <a:noFill/>
-                          </a:ln>
-                        </wps:spPr>
-                        <wps:style>
-                          <a:lnRef idx="2">
-                            <a:schemeClr val="dk1"/>
-                          </a:lnRef>
-                          <a:fillRef idx="1">
-                            <a:schemeClr val="lt1"/>
-                          </a:fillRef>
-                          <a:effectRef idx="0">
-                            <a:schemeClr val="dk1"/>
-                          </a:effectRef>
-                          <a:fontRef idx="minor">
-                            <a:schemeClr val="dk1"/>
-                          </a:fontRef>
-                        </wps:style>
-                        <wps:txbx>
-                          <w:txbxContent>
-                            <w:p>
-                              <w:pPr>
-                                <w:jc w:val="center"/>
-                                <w:rPr>
-                                  <w:b/>
-                                  <w:sz w:val="28"/>
-                                  <w:szCs w:val="28"/>
-                                </w:rPr>
-                              </w:pPr>
-                              <w:r>
-                                <w:rPr>
-                                  <w:b/>
-                                  <w:sz w:val="28"/>
-                                  <w:szCs w:val="28"/>
-                                </w:rPr>
-                                <w:t>Client</w:t>
-                              </w:r>
-                              <w:r>
-                                <w:rPr>
-                                  <w:b/>
-                                  <w:sz w:val="28"/>
-                                  <w:szCs w:val="28"/>
-                                </w:rPr>
-                                <w:t xml:space="preserve"> </w:t>
-                              </w:r>
-                              <w:proofErr w:type="spellStart"/>
-                              <w:r>
-                                <w:rPr>
-                                  <w:b/>
-                                  <w:sz w:val="28"/>
-                                  <w:szCs w:val="28"/>
-                                </w:rPr>
-                                <w:t>Tier</w:t>
-                              </w:r>
-                              <w:proofErr w:type="spellEnd"/>
-                            </w:p>
-                            <w:p/>
-                          </w:txbxContent>
-                        </wps:txbx>
-                        <wps:bodyPr rot="0" spcFirstLastPara="0" vertOverflow="overflow" horzOverflow="overflow" vert="horz" wrap="square" lIns="91440" tIns="45720" rIns="91440" bIns="45720" numCol="1" spcCol="0" rtlCol="0" fromWordArt="0" anchor="ctr" anchorCtr="0" forceAA="0" compatLnSpc="1">
-                          <a:prstTxWarp prst="textNoShape">
-                            <a:avLst/>
-                          </a:prstTxWarp>
-                          <a:noAutofit/>
-                        </wps:bodyPr>
-                      </wps:wsp>
-                      <wps:wsp>
-                        <wps:cNvPr id="32" name="Connettore 2 32"/>
-                        <wps:cNvCnPr/>
-                        <wps:spPr>
-                          <a:xfrm>
-                            <a:off x="3057668" y="3646651"/>
-                            <a:ext cx="0" cy="294089"/>
-                          </a:xfrm>
-                          <a:prstGeom prst="straightConnector1">
-                            <a:avLst/>
-                          </a:prstGeom>
-                          <a:ln w="19050">
-                            <a:solidFill>
-                              <a:schemeClr val="tx1"/>
-                            </a:solidFill>
-                            <a:tailEnd type="arrow"/>
-                          </a:ln>
-                        </wps:spPr>
-                        <wps:style>
-                          <a:lnRef idx="1">
-                            <a:schemeClr val="accent1"/>
-                          </a:lnRef>
-                          <a:fillRef idx="0">
-                            <a:schemeClr val="accent1"/>
-                          </a:fillRef>
-                          <a:effectRef idx="0">
-                            <a:schemeClr val="accent1"/>
-                          </a:effectRef>
-                          <a:fontRef idx="minor">
-                            <a:schemeClr val="tx1"/>
-                          </a:fontRef>
-                        </wps:style>
-                        <wps:bodyPr/>
-                      </wps:wsp>
-                      <wps:wsp>
-                        <wps:cNvPr id="8" name="Rettangolo arrotondato 8"/>
-                        <wps:cNvSpPr/>
-                        <wps:spPr>
-                          <a:xfrm>
-                            <a:off x="2714658" y="2980920"/>
-                            <a:ext cx="1190626" cy="476250"/>
-                          </a:xfrm>
-                          <a:prstGeom prst="roundRect">
-                            <a:avLst/>
-                          </a:prstGeom>
-                          <a:ln w="3175">
-                            <a:noFill/>
-                          </a:ln>
-                        </wps:spPr>
-                        <wps:style>
-                          <a:lnRef idx="2">
-                            <a:schemeClr val="accent5"/>
-                          </a:lnRef>
-                          <a:fillRef idx="1">
-                            <a:schemeClr val="lt1"/>
-                          </a:fillRef>
-                          <a:effectRef idx="0">
-                            <a:schemeClr val="accent5"/>
-                          </a:effectRef>
-                          <a:fontRef idx="minor">
-                            <a:schemeClr val="dk1"/>
-                          </a:fontRef>
-                        </wps:style>
-                        <wps:txbx>
-                          <w:txbxContent>
-                            <w:p>
-                              <w:pPr>
-                                <w:jc w:val="center"/>
-                                <w:rPr>
-                                  <w:b/>
-                                  <w:color w:val="4F81BD" w:themeColor="accent1"/>
-                                </w:rPr>
-                              </w:pPr>
-                              <w:r>
-                                <w:rPr>
-                                  <w:b/>
-                                  <w:color w:val="4F81BD" w:themeColor="accent1"/>
-                                </w:rPr>
-                                <w:t xml:space="preserve">Business </w:t>
-                              </w:r>
-                              <w:proofErr w:type="spellStart"/>
-                              <w:r>
-                                <w:rPr>
-                                  <w:b/>
-                                  <w:color w:val="4F81BD" w:themeColor="accent1"/>
-                                </w:rPr>
-                                <w:t>T</w:t>
-                              </w:r>
-                              <w:r>
-                                <w:rPr>
-                                  <w:b/>
-                                  <w:color w:val="4F81BD" w:themeColor="accent1"/>
-                                </w:rPr>
-                                <w:t>ier</w:t>
-                              </w:r>
-                              <w:proofErr w:type="spellEnd"/>
-                            </w:p>
-                          </w:txbxContent>
-                        </wps:txbx>
-                        <wps:bodyPr rot="0" spcFirstLastPara="0" vertOverflow="overflow" horzOverflow="overflow" vert="horz" wrap="square" lIns="91440" tIns="45720" rIns="91440" bIns="45720" numCol="1" spcCol="0" rtlCol="0" fromWordArt="0" anchor="ctr" anchorCtr="0" forceAA="0" compatLnSpc="1">
-                          <a:prstTxWarp prst="textNoShape">
-                            <a:avLst/>
-                          </a:prstTxWarp>
-                          <a:noAutofit/>
-                        </wps:bodyPr>
-                      </wps:wsp>
-                      <wps:wsp>
-                        <wps:cNvPr id="4" name="Connettore 4 4"/>
-                        <wps:cNvCnPr>
-                          <a:endCxn id="31" idx="0"/>
-                        </wps:cNvCnPr>
-                        <wps:spPr>
-                          <a:xfrm rot="16200000" flipH="1">
-                            <a:off x="1990849" y="967272"/>
-                            <a:ext cx="1609784" cy="990291"/>
-                          </a:xfrm>
-                          <a:prstGeom prst="bentConnector3">
-                            <a:avLst>
-                              <a:gd name="adj1" fmla="val 80768"/>
-                            </a:avLst>
-                          </a:prstGeom>
-                          <a:ln w="19050">
-                            <a:solidFill>
-                              <a:schemeClr val="tx1"/>
-                            </a:solidFill>
-                            <a:headEnd type="arrow"/>
-                            <a:tailEnd type="arrow"/>
-                          </a:ln>
-                        </wps:spPr>
-                        <wps:style>
-                          <a:lnRef idx="1">
-                            <a:schemeClr val="accent1"/>
-                          </a:lnRef>
-                          <a:fillRef idx="0">
-                            <a:schemeClr val="accent1"/>
-                          </a:fillRef>
-                          <a:effectRef idx="0">
-                            <a:schemeClr val="accent1"/>
-                          </a:effectRef>
-                          <a:fontRef idx="minor">
-                            <a:schemeClr val="tx1"/>
-                          </a:fontRef>
-                        </wps:style>
-                        <wps:bodyPr/>
-                      </wps:wsp>
-                      <wps:wsp>
-                        <wps:cNvPr id="9" name="Rettangolo arrotondato 9"/>
-                        <wps:cNvSpPr/>
-                        <wps:spPr>
-                          <a:xfrm>
-                            <a:off x="3967255" y="3019425"/>
-                            <a:ext cx="1076325" cy="523875"/>
-                          </a:xfrm>
-                          <a:prstGeom prst="roundRect">
-                            <a:avLst/>
-                          </a:prstGeom>
-                          <a:ln w="19050">
-                            <a:solidFill>
-                              <a:schemeClr val="accent1"/>
-                            </a:solidFill>
-                          </a:ln>
-                        </wps:spPr>
-                        <wps:style>
-                          <a:lnRef idx="2">
-                            <a:schemeClr val="accent5"/>
-                          </a:lnRef>
-                          <a:fillRef idx="1">
-                            <a:schemeClr val="lt1"/>
-                          </a:fillRef>
-                          <a:effectRef idx="0">
-                            <a:schemeClr val="accent5"/>
-                          </a:effectRef>
-                          <a:fontRef idx="minor">
-                            <a:schemeClr val="dk1"/>
-                          </a:fontRef>
-                        </wps:style>
-                        <wps:txbx>
-                          <w:txbxContent>
-                            <w:p>
-                              <w:pPr>
-                                <w:jc w:val="center"/>
-                                <w:rPr>
-                                  <w:color w:val="4F81BD" w:themeColor="accent1"/>
-                                </w:rPr>
-                              </w:pPr>
-                              <w:r>
-                                <w:rPr>
-                                  <w:color w:val="4F81BD" w:themeColor="accent1"/>
-                                </w:rPr>
-                                <w:t>Queue Manager</w:t>
-                              </w:r>
-                            </w:p>
-                          </w:txbxContent>
-                        </wps:txbx>
-                        <wps:bodyPr rot="0" spcFirstLastPara="0" vertOverflow="overflow" horzOverflow="overflow" vert="horz" wrap="square" lIns="91440" tIns="45720" rIns="91440" bIns="45720" numCol="1" spcCol="0" rtlCol="0" fromWordArt="0" anchor="ctr" anchorCtr="0" forceAA="0" compatLnSpc="1">
-                          <a:prstTxWarp prst="textNoShape">
-                            <a:avLst/>
-                          </a:prstTxWarp>
-                          <a:noAutofit/>
-                        </wps:bodyPr>
-                      </wps:wsp>
-                      <wps:wsp>
-                        <wps:cNvPr id="10" name="Rettangolo arrotondato 10"/>
-                        <wps:cNvSpPr/>
-                        <wps:spPr>
-                          <a:xfrm>
-                            <a:off x="1323975" y="3086101"/>
-                            <a:ext cx="1276351" cy="380999"/>
-                          </a:xfrm>
-                          <a:prstGeom prst="roundRect">
-                            <a:avLst/>
-                          </a:prstGeom>
-                          <a:ln w="19050">
-                            <a:solidFill>
-                              <a:schemeClr val="accent1"/>
-                            </a:solidFill>
-                          </a:ln>
-                        </wps:spPr>
-                        <wps:style>
-                          <a:lnRef idx="2">
-                            <a:schemeClr val="accent5"/>
-                          </a:lnRef>
-                          <a:fillRef idx="1">
-                            <a:schemeClr val="lt1"/>
-                          </a:fillRef>
-                          <a:effectRef idx="0">
-                            <a:schemeClr val="accent5"/>
-                          </a:effectRef>
-                          <a:fontRef idx="minor">
-                            <a:schemeClr val="dk1"/>
-                          </a:fontRef>
-                        </wps:style>
-                        <wps:txbx>
-                          <w:txbxContent>
-                            <w:p>
-                              <w:pPr>
-                                <w:jc w:val="center"/>
-                                <w:rPr>
-                                  <w:color w:val="4F81BD" w:themeColor="accent1"/>
-                                </w:rPr>
-                              </w:pPr>
-                              <w:r>
-                                <w:rPr>
-                                  <w:color w:val="4F81BD" w:themeColor="accent1"/>
-                                </w:rPr>
-                                <w:t>Ride Manager</w:t>
-                              </w:r>
-                            </w:p>
-                          </w:txbxContent>
-                        </wps:txbx>
-                        <wps:bodyPr rot="0" spcFirstLastPara="0" vertOverflow="overflow" horzOverflow="overflow" vert="horz" wrap="square" lIns="91440" tIns="45720" rIns="91440" bIns="45720" numCol="1" spcCol="0" rtlCol="0" fromWordArt="0" anchor="ctr" anchorCtr="0" forceAA="0" compatLnSpc="1">
-                          <a:prstTxWarp prst="textNoShape">
-                            <a:avLst/>
-                          </a:prstTxWarp>
-                          <a:noAutofit/>
-                        </wps:bodyPr>
-                      </wps:wsp>
-                      <wps:wsp>
-                        <wps:cNvPr id="28" name="Rettangolo arrotondato 28"/>
-                        <wps:cNvSpPr/>
-                        <wps:spPr>
-                          <a:xfrm>
-                            <a:off x="1485900" y="4181098"/>
-                            <a:ext cx="676275" cy="533777"/>
-                          </a:xfrm>
-                          <a:prstGeom prst="roundRect">
-                            <a:avLst/>
-                          </a:prstGeom>
-                          <a:ln w="19050">
-                            <a:solidFill>
-                              <a:schemeClr val="accent3">
-                                <a:lumMod val="50000"/>
-                              </a:schemeClr>
-                            </a:solidFill>
-                          </a:ln>
-                        </wps:spPr>
-                        <wps:style>
-                          <a:lnRef idx="2">
-                            <a:schemeClr val="accent3"/>
-                          </a:lnRef>
-                          <a:fillRef idx="1">
-                            <a:schemeClr val="lt1"/>
-                          </a:fillRef>
-                          <a:effectRef idx="0">
-                            <a:schemeClr val="accent3"/>
-                          </a:effectRef>
-                          <a:fontRef idx="minor">
-                            <a:schemeClr val="dk1"/>
-                          </a:fontRef>
-                        </wps:style>
-                        <wps:txbx>
-                          <w:txbxContent>
-                            <w:p>
-                              <w:pPr>
-                                <w:jc w:val="center"/>
-                                <w:rPr>
-                                  <w:color w:val="4F6228" w:themeColor="accent3" w:themeShade="80"/>
-                                </w:rPr>
-                              </w:pPr>
-                              <w:r>
-                                <w:rPr>
-                                  <w:color w:val="4F6228" w:themeColor="accent3" w:themeShade="80"/>
-                                </w:rPr>
-                                <w:t>DBMS</w:t>
-                              </w:r>
-                            </w:p>
-                          </w:txbxContent>
-                        </wps:txbx>
-                        <wps:bodyPr rot="0" spcFirstLastPara="0" vertOverflow="overflow" horzOverflow="overflow" vert="horz" wrap="square" lIns="91440" tIns="45720" rIns="91440" bIns="45720" numCol="1" spcCol="0" rtlCol="0" fromWordArt="0" anchor="ctr" anchorCtr="0" forceAA="0" compatLnSpc="1">
-                          <a:prstTxWarp prst="textNoShape">
-                            <a:avLst/>
-                          </a:prstTxWarp>
-                          <a:noAutofit/>
-                        </wps:bodyPr>
-                      </wps:wsp>
-                      <wps:wsp>
-                        <wps:cNvPr id="31" name="Rettangolo arrotondato 31"/>
-                        <wps:cNvSpPr/>
-                        <wps:spPr>
-                          <a:xfrm>
-                            <a:off x="2676524" y="2267310"/>
-                            <a:ext cx="1228725" cy="504465"/>
-                          </a:xfrm>
-                          <a:prstGeom prst="roundRect">
-                            <a:avLst/>
-                          </a:prstGeom>
-                          <a:ln w="19050">
-                            <a:solidFill>
-                              <a:schemeClr val="accent1"/>
-                            </a:solidFill>
-                          </a:ln>
-                        </wps:spPr>
-                        <wps:style>
-                          <a:lnRef idx="2">
-                            <a:schemeClr val="accent5"/>
-                          </a:lnRef>
-                          <a:fillRef idx="1">
-                            <a:schemeClr val="lt1"/>
-                          </a:fillRef>
-                          <a:effectRef idx="0">
-                            <a:schemeClr val="accent5"/>
-                          </a:effectRef>
-                          <a:fontRef idx="minor">
-                            <a:schemeClr val="dk1"/>
-                          </a:fontRef>
-                        </wps:style>
-                        <wps:txbx>
-                          <w:txbxContent>
-                            <w:p>
-                              <w:pPr>
-                                <w:jc w:val="center"/>
-                                <w:rPr>
-                                  <w:color w:val="4F81BD" w:themeColor="accent1"/>
-                                </w:rPr>
-                              </w:pPr>
-                              <w:r>
-                                <w:rPr>
-                                  <w:color w:val="4F81BD" w:themeColor="accent1"/>
-                                </w:rPr>
-                                <w:t xml:space="preserve">Connection </w:t>
-                              </w:r>
-                              <w:proofErr w:type="spellStart"/>
-                              <w:r>
-                                <w:rPr>
-                                  <w:color w:val="4F81BD" w:themeColor="accent1"/>
-                                </w:rPr>
-                                <w:t>Handler</w:t>
-                              </w:r>
-                              <w:proofErr w:type="spellEnd"/>
-                            </w:p>
-                          </w:txbxContent>
-                        </wps:txbx>
-                        <wps:bodyPr rot="0" spcFirstLastPara="0" vertOverflow="overflow" horzOverflow="overflow" vert="horz" wrap="square" lIns="91440" tIns="45720" rIns="91440" bIns="45720" numCol="1" spcCol="0" rtlCol="0" fromWordArt="0" anchor="ctr" anchorCtr="0" forceAA="0" compatLnSpc="1">
-                          <a:prstTxWarp prst="textNoShape">
-                            <a:avLst/>
-                          </a:prstTxWarp>
-                          <a:noAutofit/>
-                        </wps:bodyPr>
-                      </wps:wsp>
-                      <wps:wsp>
-                        <wps:cNvPr id="36" name="Connettore 4 36"/>
-                        <wps:cNvCnPr>
-                          <a:stCxn id="10" idx="0"/>
-                        </wps:cNvCnPr>
-                        <wps:spPr>
-                          <a:xfrm rot="5400000" flipH="1" flipV="1">
-                            <a:off x="2000250" y="2409826"/>
-                            <a:ext cx="638176" cy="714374"/>
-                          </a:xfrm>
-                          <a:prstGeom prst="bentConnector2">
-                            <a:avLst/>
-                          </a:prstGeom>
-                          <a:ln w="19050">
-                            <a:solidFill>
-                              <a:schemeClr val="tx1"/>
-                            </a:solidFill>
-                            <a:headEnd type="arrow"/>
-                            <a:tailEnd type="arrow"/>
-                          </a:ln>
-                        </wps:spPr>
-                        <wps:style>
-                          <a:lnRef idx="1">
-                            <a:schemeClr val="accent1"/>
-                          </a:lnRef>
-                          <a:fillRef idx="0">
-                            <a:schemeClr val="accent1"/>
-                          </a:fillRef>
-                          <a:effectRef idx="0">
-                            <a:schemeClr val="accent1"/>
-                          </a:effectRef>
-                          <a:fontRef idx="minor">
-                            <a:schemeClr val="tx1"/>
-                          </a:fontRef>
-                        </wps:style>
-                        <wps:bodyPr/>
-                      </wps:wsp>
-                      <wps:wsp>
-                        <wps:cNvPr id="38" name="Connettore 4 38"/>
-                        <wps:cNvCnPr>
-                          <a:stCxn id="9" idx="0"/>
-                        </wps:cNvCnPr>
-                        <wps:spPr>
-                          <a:xfrm rot="16200000" flipV="1">
-                            <a:off x="3962289" y="2476296"/>
-                            <a:ext cx="486090" cy="600168"/>
-                          </a:xfrm>
-                          <a:prstGeom prst="bentConnector2">
-                            <a:avLst/>
-                          </a:prstGeom>
-                          <a:ln w="19050">
-                            <a:solidFill>
-                              <a:schemeClr val="tx1"/>
-                            </a:solidFill>
-                            <a:headEnd type="arrow"/>
-                            <a:tailEnd type="arrow"/>
-                          </a:ln>
-                        </wps:spPr>
-                        <wps:style>
-                          <a:lnRef idx="1">
-                            <a:schemeClr val="accent1"/>
-                          </a:lnRef>
-                          <a:fillRef idx="0">
-                            <a:schemeClr val="accent1"/>
-                          </a:fillRef>
-                          <a:effectRef idx="0">
-                            <a:schemeClr val="accent1"/>
-                          </a:effectRef>
-                          <a:fontRef idx="minor">
-                            <a:schemeClr val="tx1"/>
-                          </a:fontRef>
-                        </wps:style>
-                        <wps:bodyPr/>
-                      </wps:wsp>
-                      <wps:wsp>
-                        <wps:cNvPr id="2" name="Connettore 4 2"/>
-                        <wps:cNvCnPr>
-                          <a:endCxn id="17" idx="2"/>
-                        </wps:cNvCnPr>
-                        <wps:spPr>
-                          <a:xfrm flipV="1">
-                            <a:off x="2300651" y="1475203"/>
-                            <a:ext cx="780687" cy="144047"/>
-                          </a:xfrm>
-                          <a:prstGeom prst="bentConnector2">
-                            <a:avLst/>
-                          </a:prstGeom>
-                          <a:ln w="19050">
-                            <a:solidFill>
-                              <a:schemeClr val="tx1"/>
-                            </a:solidFill>
-                            <a:tailEnd type="arrow"/>
-                          </a:ln>
-                        </wps:spPr>
-                        <wps:style>
-                          <a:lnRef idx="1">
-                            <a:schemeClr val="accent1"/>
-                          </a:lnRef>
-                          <a:fillRef idx="0">
-                            <a:schemeClr val="accent1"/>
-                          </a:fillRef>
-                          <a:effectRef idx="0">
-                            <a:schemeClr val="accent1"/>
-                          </a:effectRef>
-                          <a:fontRef idx="minor">
-                            <a:schemeClr val="tx1"/>
-                          </a:fontRef>
-                        </wps:style>
-                        <wps:bodyPr/>
-                      </wps:wsp>
-                      <wps:wsp>
-                        <wps:cNvPr id="6" name="Connettore 4 6"/>
-                        <wps:cNvCnPr>
-                          <a:endCxn id="15" idx="2"/>
-                        </wps:cNvCnPr>
-                        <wps:spPr>
-                          <a:xfrm flipV="1">
-                            <a:off x="3562349" y="1047064"/>
-                            <a:ext cx="947739" cy="238811"/>
-                          </a:xfrm>
-                          <a:prstGeom prst="bentConnector2">
-                            <a:avLst/>
-                          </a:prstGeom>
-                          <a:ln w="19050">
-                            <a:solidFill>
-                              <a:schemeClr val="tx1"/>
-                            </a:solidFill>
-                            <a:headEnd type="arrow"/>
-                            <a:tailEnd type="arrow"/>
-                          </a:ln>
-                        </wps:spPr>
-                        <wps:style>
-                          <a:lnRef idx="1">
-                            <a:schemeClr val="accent1"/>
-                          </a:lnRef>
-                          <a:fillRef idx="0">
-                            <a:schemeClr val="accent1"/>
-                          </a:fillRef>
-                          <a:effectRef idx="0">
-                            <a:schemeClr val="accent1"/>
-                          </a:effectRef>
-                          <a:fontRef idx="minor">
-                            <a:schemeClr val="tx1"/>
-                          </a:fontRef>
-                        </wps:style>
-                        <wps:bodyPr/>
-                      </wps:wsp>
-                    </wpc:wpc>
-                  </a:graphicData>
-                </a:graphic>
-              </wp:inline>
-            </w:drawing>
-          </mc:Choice>
-          <mc:Fallback>
-            <w:pict>
-              <v:group id="Area di disegno 1" o:spid="_x0000_s1026" editas="canvas" style="width:477pt;height:441.75pt;mso-position-horizontal-relative:char;mso-position-vertical-relative:line" coordsize="60579,56095" o:gfxdata="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">
-                <v:shapetype id="_x0000_t75" coordsize="21600,21600" o:spt="75" o:preferrelative="t" path="m@4@5l@4@11@9@11@9@5xe" filled="f" stroked="f">
-                  <v:stroke joinstyle="miter"/>
-                  <v:formulas>
-                    <v:f eqn="if lineDrawn pixelLineWidth 0"/>
-                    <v:f eqn="sum @0 1 0"/>
-                    <v:f eqn="sum 0 0 @1"/>
-                    <v:f eqn="prod @2 1 2"/>
-                    <v:f eqn="prod @3 21600 pixelWidth"/>
-                    <v:f eqn="prod @3 21600 pixelHeight"/>
-                    <v:f eqn="sum @0 0 1"/>
-                    <v:f eqn="prod @6 1 2"/>
-                    <v:f eqn="prod @7 21600 pixelWidth"/>
-                    <v:f eqn="sum @8 21600 0"/>
-                    <v:f eqn="prod @7 21600 pixelHeight"/>
-                    <v:f eqn="sum @10 21600 0"/>
-                  </v:formulas>
-                  <v:path o:extrusionok="f" gradientshapeok="t" o:connecttype="rect"/>
-                  <o:lock v:ext="edit" aspectratio="t"/>
-                </v:shapetype>
-                <v:shape id="_x0000_s1027" type="#_x0000_t75" style="position:absolute;width:60579;height:56095;visibility:visible;mso-wrap-style:square" filled="t" fillcolor="white [3212]">
-                  <v:fill o:detectmouseclick="t"/>
-                  <v:path o:connecttype="none"/>
-                </v:shape>
-                <v:roundrect id="Rettangolo arrotondato 14" o:spid="_x0000_s1028" style="position:absolute;left:13767;top:3906;width:11430;height:2857;visibility:visible;mso-wrap-style:square;v-text-anchor:middle" arcsize="10923f" o:gfxdata="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" fillcolor="white [3201]" strokecolor="black [3213]" strokeweight="1.5pt">
-                  <v:textbox>
-                    <w:txbxContent>
-                      <w:p>
-                        <w:pPr>
-                          <w:jc w:val="center"/>
-                        </w:pPr>
-                        <w:r>
-                          <w:t>Mobile Client</w:t>
-                        </w:r>
-                      </w:p>
-                    </w:txbxContent>
-                  </v:textbox>
-                </v:roundrect>
-                <v:roundrect id="Rettangolo arrotondato 15" o:spid="_x0000_s1029" style="position:absolute;left:38385;top:7613;width:13431;height:2857;visibility:visible;mso-wrap-style:square;v-text-anchor:middle" arcsize="10923f" o:gfxdata="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" fillcolor="white [3201]" strokecolor="black [3213]" strokeweight="1.5pt">
-                  <v:textbox>
-                    <w:txbxContent>
-                      <w:p>
-                        <w:pPr>
-                          <w:jc w:val="center"/>
-                        </w:pPr>
-                        <w:r>
-                          <w:t>Web Client</w:t>
-                        </w:r>
-                      </w:p>
-                    </w:txbxContent>
-                  </v:textbox>
-                </v:roundrect>
-                <v:roundrect id="Rettangolo arrotondato 17" o:spid="_x0000_s1030" style="position:absolute;left:26003;top:10311;width:9620;height:4441;visibility:visible;mso-wrap-style:square;v-text-anchor:middle" arcsize="10923f" o:gfxdata="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" fillcolor="white [3201]" strokecolor="black [3213]" strokeweight="1pt">
-                  <v:textbox>
-                    <w:txbxContent>
-                      <w:p>
-                        <w:pPr>
-                          <w:jc w:val="center"/>
-                        </w:pPr>
-                        <w:r>
-                          <w:t>Web Server</w:t>
-                        </w:r>
-                      </w:p>
-                    </w:txbxContent>
-                  </v:textbox>
-                </v:roundrect>
-                <v:roundrect id="Rettangolo arrotondato 18" o:spid="_x0000_s1031" style="position:absolute;left:11429;top:21693;width:42101;height:14773;visibility:visible;mso-wrap-style:square;v-text-anchor:middle" arcsize="10923f" o:gfxdata="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" fillcolor="white [3201]" strokecolor="#4f81bd [3204]" strokeweight=".25pt">
-                  <v:textbox>
-                    <w:txbxContent>
-                      <w:p>
-                        <w:pPr>
-                          <w:jc w:val="center"/>
-                          <w:rPr>
-                            <w:color w:val="1F497D" w:themeColor="text2"/>
-                          </w:rPr>
-                        </w:pPr>
-                      </w:p>
-                    </w:txbxContent>
-                  </v:textbox>
-                </v:roundrect>
-                <v:roundrect id="Rettangolo arrotondato 19" o:spid="_x0000_s1032" style="position:absolute;left:10858;top:39402;width:42101;height:10413;visibility:visible;mso-wrap-style:square;v-text-anchor:middle" arcsize="10923f" o:gfxdata="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" fillcolor="white [3201]" strokecolor="#4e6128 [1606]" strokeweight=".25pt">
-                  <v:textbox>
-                    <w:txbxContent>
-                      <w:p>
-                        <w:pPr>
-                          <w:jc w:val="center"/>
-                          <w:rPr>
-                            <w:color w:val="4F6228" w:themeColor="accent3" w:themeShade="80"/>
-                          </w:rPr>
-                        </w:pPr>
-                        <w:r>
-                          <w:rPr>
-                            <w:color w:val="4F6228" w:themeColor="accent3" w:themeShade="80"/>
-                          </w:rPr>
-                          <w:t xml:space="preserve">Data </w:t>
-                        </w:r>
-                        <w:proofErr w:type="spellStart"/>
-                        <w:r>
-                          <w:rPr>
-                            <w:color w:val="4F6228" w:themeColor="accent3" w:themeShade="80"/>
-                          </w:rPr>
-                          <w:t>Tier</w:t>
-                        </w:r>
-                        <w:proofErr w:type="spellEnd"/>
-                      </w:p>
-                    </w:txbxContent>
-                  </v:textbox>
-                </v:roundrect>
-                <v:roundrect id="Rettangolo arrotondato 23" o:spid="_x0000_s1033" style="position:absolute;left:10858;top:1618;width:42101;height:16193;visibility:visible;mso-wrap-style:square;v-text-anchor:middle" arcsize="10923f" o:gfxdata="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" filled="f" strokecolor="black [3213]" strokeweight=".25pt"/>
-                <v:roundrect id="Rettangolo arrotondato 25" o:spid="_x0000_s1034" style="position:absolute;left:25622;top:3816;width:12763;height:3797;visibility:visible;mso-wrap-style:square;v-text-anchor:middle" arcsize="10923f" o:gfxdata="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" fillcolor="white [3201]" stroked="f" strokeweight="2pt">
-                  <v:textbox>
-                    <w:txbxContent>
-                      <w:p>
-                        <w:pPr>
-                          <w:jc w:val="center"/>
-                          <w:rPr>
-                            <w:b/>
-                            <w:sz w:val="28"/>
-                            <w:szCs w:val="28"/>
-                          </w:rPr>
-                        </w:pPr>
-                        <w:r>
-                          <w:rPr>
-                            <w:b/>
-                            <w:sz w:val="28"/>
-                            <w:szCs w:val="28"/>
-                          </w:rPr>
-                          <w:t>Client</w:t>
-                        </w:r>
-                        <w:r>
-                          <w:rPr>
-                            <w:b/>
-                            <w:sz w:val="28"/>
-                            <w:szCs w:val="28"/>
-                          </w:rPr>
-                          <w:t xml:space="preserve"> </w:t>
-                        </w:r>
-                        <w:proofErr w:type="spellStart"/>
-                        <w:r>
-                          <w:rPr>
-                            <w:b/>
-                            <w:sz w:val="28"/>
-                            <w:szCs w:val="28"/>
-                          </w:rPr>
-                          <w:t>Tier</w:t>
-                        </w:r>
-                        <w:proofErr w:type="spellEnd"/>
-                      </w:p>
-                      <w:p/>
-                    </w:txbxContent>
-                  </v:textbox>
-                </v:roundrect>
-                <v:shapetype id="_x0000_t32" coordsize="21600,21600" o:spt="32" o:oned="t" path="m,l21600,21600e" filled="f">
-                  <v:path arrowok="t" fillok="f" o:connecttype="none"/>
-                  <o:lock v:ext="edit" shapetype="t"/>
-                </v:shapetype>
-                <v:shape id="Connettore 2 32" o:spid="_x0000_s1035" type="#_x0000_t32" style="position:absolute;left:30576;top:36466;width:0;height:2941;visibility:visible;mso-wrap-style:square" o:connectortype="straight" o:gfxdata="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" strokecolor="black [3213]" strokeweight="1.5pt">
-                  <v:stroke endarrow="open"/>
-                </v:shape>
-                <v:roundrect id="Rettangolo arrotondato 8" o:spid="_x0000_s1036" style="position:absolute;left:27146;top:29809;width:11906;height:4762;visibility:visible;mso-wrap-style:square;v-text-anchor:middle" arcsize="10923f" o:gfxdata="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" fillcolor="white [3201]" stroked="f" strokeweight=".25pt">
-                  <v:textbox>
-                    <w:txbxContent>
-                      <w:p>
-                        <w:pPr>
-                          <w:jc w:val="center"/>
-                          <w:rPr>
-                            <w:b/>
-                            <w:color w:val="4F81BD" w:themeColor="accent1"/>
-                          </w:rPr>
-                        </w:pPr>
-                        <w:r>
-                          <w:rPr>
-                            <w:b/>
-                            <w:color w:val="4F81BD" w:themeColor="accent1"/>
-                          </w:rPr>
-                          <w:t xml:space="preserve">Business </w:t>
-                        </w:r>
-                        <w:proofErr w:type="spellStart"/>
-                        <w:r>
-                          <w:rPr>
-                            <w:b/>
-                            <w:color w:val="4F81BD" w:themeColor="accent1"/>
-                          </w:rPr>
-                          <w:t>T</w:t>
-                        </w:r>
-                        <w:r>
-                          <w:rPr>
-                            <w:b/>
-                            <w:color w:val="4F81BD" w:themeColor="accent1"/>
-                          </w:rPr>
-                          <w:t>ier</w:t>
-                        </w:r>
-                        <w:proofErr w:type="spellEnd"/>
-                      </w:p>
-                    </w:txbxContent>
-                  </v:textbox>
-                </v:roundrect>
-                <v:shapetype id="_x0000_t34" coordsize="21600,21600" o:spt="34" o:oned="t" adj="10800" path="m,l@0,0@0,21600,21600,21600e" filled="f">
-                  <v:stroke joinstyle="miter"/>
-                  <v:formulas>
-                    <v:f eqn="val #0"/>
-                  </v:formulas>
-                  <v:path arrowok="t" fillok="f" o:connecttype="none"/>
-                  <v:handles>
-                    <v:h position="#0,center"/>
-                  </v:handles>
-                  <o:lock v:ext="edit" shapetype="t"/>
-                </v:shapetype>
-                <v:shape id="Connettore 4 4" o:spid="_x0000_s1037" type="#_x0000_t34" style="position:absolute;left:19908;top:9672;width:16098;height:9903;rotation:90;flip:x;visibility:visible;mso-wrap-style:square" o:connectortype="elbow" o:gfxdata="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" adj="17446" strokecolor="black [3213]" strokeweight="1.5pt">
-                  <v:stroke startarrow="open" endarrow="open"/>
-                </v:shape>
-                <v:roundrect id="Rettangolo arrotondato 9" o:spid="_x0000_s1038" style="position:absolute;left:39672;top:30194;width:10763;height:5239;visibility:visible;mso-wrap-style:square;v-text-anchor:middle" arcsize="10923f" o:gfxdata="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" fillcolor="white [3201]" strokecolor="#4f81bd [3204]" strokeweight="1.5pt">
-                  <v:textbox>
-                    <w:txbxContent>
-                      <w:p>
-                        <w:pPr>
-                          <w:jc w:val="center"/>
-                          <w:rPr>
-                            <w:color w:val="4F81BD" w:themeColor="accent1"/>
-                          </w:rPr>
-                        </w:pPr>
-                        <w:r>
-                          <w:rPr>
-                            <w:color w:val="4F81BD" w:themeColor="accent1"/>
-                          </w:rPr>
-                          <w:t>Queue Manager</w:t>
-                        </w:r>
-                      </w:p>
-                    </w:txbxContent>
-                  </v:textbox>
-                </v:roundrect>
-                <v:roundrect id="Rettangolo arrotondato 10" o:spid="_x0000_s1039" style="position:absolute;left:13239;top:30861;width:12764;height:3810;visibility:visible;mso-wrap-style:square;v-text-anchor:middle" arcsize="10923f" o:gfxdata="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" fillcolor="white [3201]" strokecolor="#4f81bd [3204]" strokeweight="1.5pt">
-                  <v:textbox>
-                    <w:txbxContent>
-                      <w:p>
-                        <w:pPr>
-                          <w:jc w:val="center"/>
-                          <w:rPr>
-                            <w:color w:val="4F81BD" w:themeColor="accent1"/>
-                          </w:rPr>
-                        </w:pPr>
-                        <w:r>
-                          <w:rPr>
-                            <w:color w:val="4F81BD" w:themeColor="accent1"/>
-                          </w:rPr>
-                          <w:t>Ride Manager</w:t>
-                        </w:r>
-                      </w:p>
-                    </w:txbxContent>
-                  </v:textbox>
-                </v:roundrect>
-                <v:roundrect id="Rettangolo arrotondato 28" o:spid="_x0000_s1040" style="position:absolute;left:14859;top:41810;width:6762;height:5338;visibility:visible;mso-wrap-style:square;v-text-anchor:middle" arcsize="10923f" o:gfxdata="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" fillcolor="white [3201]" strokecolor="#4e6128 [1606]" strokeweight="1.5pt">
-                  <v:textbox>
-                    <w:txbxContent>
-                      <w:p>
-                        <w:pPr>
-                          <w:jc w:val="center"/>
-                          <w:rPr>
-                            <w:color w:val="4F6228" w:themeColor="accent3" w:themeShade="80"/>
-                          </w:rPr>
-                        </w:pPr>
-                        <w:r>
-                          <w:rPr>
-                            <w:color w:val="4F6228" w:themeColor="accent3" w:themeShade="80"/>
-                          </w:rPr>
-                          <w:t>DBMS</w:t>
-                        </w:r>
-                      </w:p>
-                    </w:txbxContent>
-                  </v:textbox>
-                </v:roundrect>
-                <v:roundrect id="Rettangolo arrotondato 31" o:spid="_x0000_s1041" style="position:absolute;left:26765;top:22673;width:12287;height:5044;visibility:visible;mso-wrap-style:square;v-text-anchor:middle" arcsize="10923f" o:gfxdata="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" fillcolor="white [3201]" strokecolor="#4f81bd [3204]" strokeweight="1.5pt">
-                  <v:textbox>
-                    <w:txbxContent>
-                      <w:p>
-                        <w:pPr>
-                          <w:jc w:val="center"/>
-                          <w:rPr>
-                            <w:color w:val="4F81BD" w:themeColor="accent1"/>
-                          </w:rPr>
-                        </w:pPr>
-                        <w:r>
-                          <w:rPr>
-                            <w:color w:val="4F81BD" w:themeColor="accent1"/>
-                          </w:rPr>
-                          <w:t xml:space="preserve">Connection </w:t>
-                        </w:r>
-                        <w:proofErr w:type="spellStart"/>
-                        <w:r>
-                          <w:rPr>
-                            <w:color w:val="4F81BD" w:themeColor="accent1"/>
-                          </w:rPr>
-                          <w:t>Handler</w:t>
-                        </w:r>
-                        <w:proofErr w:type="spellEnd"/>
-                      </w:p>
-                    </w:txbxContent>
-                  </v:textbox>
-                </v:roundrect>
-                <v:shapetype id="_x0000_t33" coordsize="21600,21600" o:spt="33" o:oned="t" path="m,l21600,r,21600e" filled="f">
-                  <v:stroke joinstyle="miter"/>
-                  <v:path arrowok="t" fillok="f" o:connecttype="none"/>
-                  <o:lock v:ext="edit" shapetype="t"/>
-                </v:shapetype>
-                <v:shape id="Connettore 4 36" o:spid="_x0000_s1042" type="#_x0000_t33" style="position:absolute;left:20002;top:24098;width:6382;height:7144;rotation:90;flip:x y;visibility:visible;mso-wrap-style:square" o:connectortype="elbow" o:gfxdata="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" strokecolor="black [3213]" strokeweight="1.5pt">
-                  <v:stroke startarrow="open" endarrow="open"/>
-                </v:shape>
-                <v:shape id="Connettore 4 38" o:spid="_x0000_s1043" type="#_x0000_t33" style="position:absolute;left:39622;top:24763;width:4861;height:6002;rotation:90;flip:y;visibility:visible;mso-wrap-style:square" o:connectortype="elbow" o:gfxdata="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" strokecolor="black [3213]" strokeweight="1.5pt">
-                  <v:stroke startarrow="open" endarrow="open"/>
-                </v:shape>
-                <v:shape id="Connettore 4 2" o:spid="_x0000_s1044" type="#_x0000_t33" style="position:absolute;left:23006;top:14752;width:7807;height:1440;flip:y;visibility:visible;mso-wrap-style:square" o:connectortype="elbow" o:gfxdata="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" strokecolor="black [3213]" strokeweight="1.5pt">
-                  <v:stroke endarrow="open"/>
-                </v:shape>
-                <v:shape id="Connettore 4 6" o:spid="_x0000_s1045" type="#_x0000_t33" style="position:absolute;left:35623;top:10470;width:9477;height:2388;flip:y;visibility:visible;mso-wrap-style:square" o:connectortype="elbow" o:gfxdata="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" strokecolor="black [3213]" strokeweight="1.5pt">
-                  <v:stroke startarrow="open" endarrow="open"/>
-                </v:shape>
-                <w10:anchorlock/>
-              </v:group>
-            </w:pict>
-          </mc:Fallback>
-        </mc:AlternateContent>
-      </w:r>
     </w:p>
     <w:p>
       <w:pPr>
@@ -1742,7 +475,6 @@
           <w:color w:val="000000"/>
           <w:lang w:val="en-US" w:eastAsia="it-IT"/>
         </w:rPr>
-        <w:lastRenderedPageBreak/>
         <w:t>The architectural style</w:t>
       </w:r>
       <w:r>
@@ -1761,16 +493,34 @@
           <w:color w:val="000000"/>
           <w:lang w:val="en-US" w:eastAsia="it-IT"/>
         </w:rPr>
-        <w:t>ent-server application with three</w:t>
-      </w:r>
-      <w:r>
-        <w:rPr>
-          <w:rFonts w:ascii="Arial" w:eastAsia="Times New Roman" w:hAnsi="Arial" w:cs="Arial"/>
-          <w:bCs/>
-          <w:color w:val="000000"/>
-          <w:lang w:val="en-US" w:eastAsia="it-IT"/>
-        </w:rPr>
-        <w:t xml:space="preserve"> tier</w:t>
+        <w:t>ent-server application with</w:t>
+      </w:r>
+      <w:r>
+        <w:rPr>
+          <w:rFonts w:ascii="Arial" w:eastAsia="Times New Roman" w:hAnsi="Arial" w:cs="Arial"/>
+          <w:bCs/>
+          <w:color w:val="000000"/>
+          <w:lang w:val="en-US" w:eastAsia="it-IT"/>
+        </w:rPr>
+        <w:t xml:space="preserve"> a</w:t>
+      </w:r>
+      <w:r>
+        <w:rPr>
+          <w:rFonts w:ascii="Arial" w:eastAsia="Times New Roman" w:hAnsi="Arial" w:cs="Arial"/>
+          <w:bCs/>
+          <w:color w:val="000000"/>
+          <w:lang w:val="en-US" w:eastAsia="it-IT"/>
+        </w:rPr>
+        <w:t xml:space="preserve"> multi-</w:t>
+      </w:r>
+      <w:r>
+        <w:rPr>
+          <w:rFonts w:ascii="Arial" w:eastAsia="Times New Roman" w:hAnsi="Arial" w:cs="Arial"/>
+          <w:bCs/>
+          <w:color w:val="000000"/>
+          <w:lang w:val="en-US" w:eastAsia="it-IT"/>
+        </w:rPr>
+        <w:t>tier</w:t>
       </w:r>
       <w:r>
         <w:rPr>
@@ -1851,16 +601,52 @@
           <w:color w:val="000000"/>
           <w:lang w:val="en-US" w:eastAsia="it-IT"/>
         </w:rPr>
-        <w:t xml:space="preserve"> communication between each component </w:t>
-      </w:r>
-      <w:r>
-        <w:rPr>
-          <w:rFonts w:ascii="Arial" w:eastAsia="Times New Roman" w:hAnsi="Arial" w:cs="Arial"/>
-          <w:bCs/>
-          <w:color w:val="000000"/>
-          <w:lang w:val="en-US" w:eastAsia="it-IT"/>
-        </w:rPr>
-        <w:t>and, or, tier happens in an asynchronous manner</w:t>
+        <w:t xml:space="preserve"> communication</w:t>
+      </w:r>
+      <w:r>
+        <w:rPr>
+          <w:rFonts w:ascii="Arial" w:eastAsia="Times New Roman" w:hAnsi="Arial" w:cs="Arial"/>
+          <w:bCs/>
+          <w:color w:val="000000"/>
+          <w:lang w:val="en-US" w:eastAsia="it-IT"/>
+        </w:rPr>
+        <w:t>s</w:t>
+      </w:r>
+      <w:r>
+        <w:rPr>
+          <w:rFonts w:ascii="Arial" w:eastAsia="Times New Roman" w:hAnsi="Arial" w:cs="Arial"/>
+          <w:bCs/>
+          <w:color w:val="000000"/>
+          <w:lang w:val="en-US" w:eastAsia="it-IT"/>
+        </w:rPr>
+        <w:t xml:space="preserve"> between each component </w:t>
+      </w:r>
+      <w:r>
+        <w:rPr>
+          <w:rFonts w:ascii="Arial" w:eastAsia="Times New Roman" w:hAnsi="Arial" w:cs="Arial"/>
+          <w:bCs/>
+          <w:color w:val="000000"/>
+          <w:lang w:val="en-US" w:eastAsia="it-IT"/>
+        </w:rPr>
+        <w:t>and, or, tier happen</w:t>
+      </w:r>
+      <w:r>
+        <w:rPr>
+          <w:rFonts w:ascii="Arial" w:eastAsia="Times New Roman" w:hAnsi="Arial" w:cs="Arial"/>
+          <w:bCs/>
+          <w:color w:val="000000"/>
+          <w:lang w:val="en-US" w:eastAsia="it-IT"/>
+        </w:rPr>
+        <w:t xml:space="preserve"> in an asynchronous </w:t>
+      </w:r>
+      <w:r>
+        <w:rPr>
+          <w:rFonts w:ascii="Arial" w:eastAsia="Times New Roman" w:hAnsi="Arial" w:cs="Arial"/>
+          <w:bCs/>
+          <w:color w:val="000000"/>
+          <w:lang w:val="en-US" w:eastAsia="it-IT"/>
+        </w:rPr>
+        <w:t>way.</w:t>
       </w:r>
     </w:p>
     <w:p>
@@ -1923,7 +709,25 @@
           <w:color w:val="000000"/>
           <w:lang w:val="en-US" w:eastAsia="it-IT"/>
         </w:rPr>
-        <w:t xml:space="preserve"> represent the different methods of access to the application: via one of the main common b</w:t>
+        <w:t xml:space="preserve"> represent</w:t>
+      </w:r>
+      <w:r>
+        <w:rPr>
+          <w:rFonts w:ascii="Arial" w:eastAsia="Times New Roman" w:hAnsi="Arial" w:cs="Arial"/>
+          <w:bCs/>
+          <w:color w:val="000000"/>
+          <w:lang w:val="en-US" w:eastAsia="it-IT"/>
+        </w:rPr>
+        <w:t>s</w:t>
+      </w:r>
+      <w:r>
+        <w:rPr>
+          <w:rFonts w:ascii="Arial" w:eastAsia="Times New Roman" w:hAnsi="Arial" w:cs="Arial"/>
+          <w:bCs/>
+          <w:color w:val="000000"/>
+          <w:lang w:val="en-US" w:eastAsia="it-IT"/>
+        </w:rPr>
+        <w:t xml:space="preserve"> the different methods of access to the application: via one of the main common b</w:t>
       </w:r>
       <w:r>
         <w:rPr>
@@ -1972,7 +776,25 @@
           <w:color w:val="000000"/>
           <w:lang w:val="en-US" w:eastAsia="it-IT"/>
         </w:rPr>
-        <w:t>…), or through a mobile applic</w:t>
+        <w:t xml:space="preserve">…), or through </w:t>
+      </w:r>
+      <w:r>
+        <w:rPr>
+          <w:rFonts w:ascii="Arial" w:eastAsia="Times New Roman" w:hAnsi="Arial" w:cs="Arial"/>
+          <w:bCs/>
+          <w:color w:val="000000"/>
+          <w:lang w:val="en-US" w:eastAsia="it-IT"/>
+        </w:rPr>
+        <w:t>the</w:t>
+      </w:r>
+      <w:r>
+        <w:rPr>
+          <w:rFonts w:ascii="Arial" w:eastAsia="Times New Roman" w:hAnsi="Arial" w:cs="Arial"/>
+          <w:bCs/>
+          <w:color w:val="000000"/>
+          <w:lang w:val="en-US" w:eastAsia="it-IT"/>
+        </w:rPr>
+        <w:t xml:space="preserve"> mobile applic</w:t>
       </w:r>
       <w:r>
         <w:rPr>
@@ -2008,6 +830,15 @@
           <w:color w:val="000000"/>
           <w:lang w:val="en-US" w:eastAsia="it-IT"/>
         </w:rPr>
+        <w:t>s</w:t>
+      </w:r>
+      <w:r>
+        <w:rPr>
+          <w:rFonts w:ascii="Arial" w:eastAsia="Times New Roman" w:hAnsi="Arial" w:cs="Arial"/>
+          <w:bCs/>
+          <w:color w:val="000000"/>
+          <w:lang w:val="en-US" w:eastAsia="it-IT"/>
+        </w:rPr>
         <w:t>. This logic level has the duty of representing information to the users and interacting with them</w:t>
       </w:r>
       <w:r>
@@ -2035,16 +866,16 @@
           <w:color w:val="000000"/>
           <w:lang w:val="en-US" w:eastAsia="it-IT"/>
         </w:rPr>
-        <w:t>is linked to something that looks like a m</w:t>
-      </w:r>
-      <w:r>
-        <w:rPr>
-          <w:rFonts w:ascii="Arial" w:eastAsia="Times New Roman" w:hAnsi="Arial" w:cs="Arial"/>
-          <w:bCs/>
-          <w:color w:val="000000"/>
-          <w:lang w:val="en-US" w:eastAsia="it-IT"/>
-        </w:rPr>
-        <w:t>iddleware tier which consists in a web server that receive data from the system and parse the information to represent them in a compatible way.</w:t>
+        <w:t xml:space="preserve">is linked </w:t>
+      </w:r>
+      <w:r>
+        <w:rPr>
+          <w:rFonts w:ascii="Arial" w:eastAsia="Times New Roman" w:hAnsi="Arial" w:cs="Arial"/>
+          <w:bCs/>
+          <w:color w:val="000000"/>
+          <w:lang w:val="en-US" w:eastAsia="it-IT"/>
+        </w:rPr>
+        <w:t>to a Web tier</w:t>
       </w:r>
     </w:p>
     <w:p>
@@ -2075,59 +906,40 @@
       <w:r>
         <w:rPr>
           <w:rFonts w:ascii="Arial" w:eastAsia="Times New Roman" w:hAnsi="Arial" w:cs="Arial"/>
-          <w:b/>
-          <w:bCs/>
-          <w:color w:val="000000"/>
-          <w:lang w:val="en-US" w:eastAsia="it-IT"/>
-        </w:rPr>
-        <w:t>Business T</w:t>
-      </w:r>
-      <w:r>
-        <w:rPr>
-          <w:rFonts w:ascii="Arial" w:eastAsia="Times New Roman" w:hAnsi="Arial" w:cs="Arial"/>
-          <w:b/>
-          <w:bCs/>
-          <w:color w:val="000000"/>
-          <w:lang w:val="en-US" w:eastAsia="it-IT"/>
-        </w:rPr>
-        <w:t>ier:</w:t>
-      </w:r>
-      <w:r>
-        <w:rPr>
-          <w:rFonts w:ascii="Arial" w:eastAsia="Times New Roman" w:hAnsi="Arial" w:cs="Arial"/>
-          <w:b/>
-          <w:bCs/>
-          <w:color w:val="000000"/>
-          <w:lang w:val="en-US" w:eastAsia="it-IT"/>
-        </w:rPr>
-        <w:t xml:space="preserve"> </w:t>
-      </w:r>
-      <w:r>
-        <w:rPr>
-          <w:rFonts w:ascii="Arial" w:eastAsia="Times New Roman" w:hAnsi="Arial" w:cs="Arial"/>
-          <w:bCs/>
-          <w:color w:val="000000"/>
-          <w:lang w:val="en-US" w:eastAsia="it-IT"/>
-        </w:rPr>
-        <w:t>this layer represent the core of s</w:t>
-      </w:r>
-      <w:r>
-        <w:rPr>
-          <w:rFonts w:ascii="Arial" w:eastAsia="Times New Roman" w:hAnsi="Arial" w:cs="Arial"/>
-          <w:bCs/>
-          <w:color w:val="000000"/>
-          <w:lang w:val="en-US" w:eastAsia="it-IT"/>
-        </w:rPr>
-        <w:t xml:space="preserve">ystem in fact all the application logic is inside this tier. It has three main component: one represent the manager of all the ride, another one the queue manager and in the end </w:t>
-      </w:r>
-      <w:r>
-        <w:rPr>
-          <w:rFonts w:ascii="Arial" w:eastAsia="Times New Roman" w:hAnsi="Arial" w:cs="Arial"/>
-          <w:bCs/>
-          <w:color w:val="000000"/>
-          <w:lang w:val="en-US" w:eastAsia="it-IT"/>
-        </w:rPr>
-        <w:t>a component which handle all the connection with the front end side. The Business tier can also access to the data in the last tier.</w:t>
+          <w:bCs/>
+          <w:color w:val="000000"/>
+          <w:lang w:val="en-US" w:eastAsia="it-IT"/>
+        </w:rPr>
+        <w:t xml:space="preserve">This layer represents the different methods of access to the application: via one of the main common browsers (e.g.: Firefox, Chrome, </w:t>
+      </w:r>
+      <w:proofErr w:type="spellStart"/>
+      <w:r>
+        <w:rPr>
+          <w:rFonts w:ascii="Arial" w:eastAsia="Times New Roman" w:hAnsi="Arial" w:cs="Arial"/>
+          <w:bCs/>
+          <w:color w:val="000000"/>
+          <w:lang w:val="en-US" w:eastAsia="it-IT"/>
+        </w:rPr>
+        <w:t>etc</w:t>
+      </w:r>
+      <w:proofErr w:type="spellEnd"/>
+      <w:r>
+        <w:rPr>
+          <w:rFonts w:ascii="Arial" w:eastAsia="Times New Roman" w:hAnsi="Arial" w:cs="Arial"/>
+          <w:bCs/>
+          <w:color w:val="000000"/>
+          <w:lang w:val="en-US" w:eastAsia="it-IT"/>
+        </w:rPr>
+        <w:t>…), or through the mobile application, available for main mobile OSs. This logic level has the duty of representing information to the users and interacting with them (this can be seen as the View part of the MVC patter</w:t>
+      </w:r>
+      <w:r>
+        <w:rPr>
+          <w:rFonts w:ascii="Arial" w:eastAsia="Times New Roman" w:hAnsi="Arial" w:cs="Arial"/>
+          <w:bCs/>
+          <w:color w:val="000000"/>
+          <w:lang w:val="en-US" w:eastAsia="it-IT"/>
+        </w:rPr>
+        <w:t>n). The Web Client communicates with the business logic only through a Web tier.</w:t>
       </w:r>
     </w:p>
     <w:p>
@@ -2137,7 +949,6 @@
         <w:textAlignment w:val="baseline"/>
         <w:rPr>
           <w:rFonts w:ascii="Arial" w:eastAsia="Times New Roman" w:hAnsi="Arial" w:cs="Arial"/>
-          <w:b/>
           <w:bCs/>
           <w:color w:val="000000"/>
           <w:lang w:val="en-US" w:eastAsia="it-IT"/>
@@ -2156,44 +967,6 @@
           <w:lang w:val="en-US" w:eastAsia="it-IT"/>
         </w:rPr>
       </w:pPr>
-      <w:r>
-        <w:rPr>
-          <w:rFonts w:ascii="Arial" w:eastAsia="Times New Roman" w:hAnsi="Arial" w:cs="Arial"/>
-          <w:b/>
-          <w:bCs/>
-          <w:color w:val="000000"/>
-          <w:lang w:val="en-US" w:eastAsia="it-IT"/>
-        </w:rPr>
-        <w:t>Data Tier:</w:t>
-      </w:r>
-      <w:r>
-        <w:rPr>
-          <w:rFonts w:ascii="Arial" w:eastAsia="Times New Roman" w:hAnsi="Arial" w:cs="Arial"/>
-          <w:b/>
-          <w:bCs/>
-          <w:color w:val="000000"/>
-          <w:lang w:val="en-US" w:eastAsia="it-IT"/>
-        </w:rPr>
-        <w:t xml:space="preserve"> </w:t>
-      </w:r>
-      <w:r>
-        <w:rPr>
-          <w:rFonts w:ascii="Arial" w:eastAsia="Times New Roman" w:hAnsi="Arial" w:cs="Arial"/>
-          <w:bCs/>
-          <w:color w:val="000000"/>
-          <w:lang w:val="en-US" w:eastAsia="it-IT"/>
-        </w:rPr>
-        <w:t xml:space="preserve"> this layer</w:t>
-      </w:r>
-      <w:r>
-        <w:rPr>
-          <w:rFonts w:ascii="Arial" w:eastAsia="Times New Roman" w:hAnsi="Arial" w:cs="Arial"/>
-          <w:bCs/>
-          <w:color w:val="000000"/>
-          <w:lang w:val="en-US" w:eastAsia="it-IT"/>
-        </w:rPr>
-        <w:t xml:space="preserve"> contains a DBMS which takes care about the data, their storage and their access.</w:t>
-      </w:r>
     </w:p>
     <w:p>
       <w:pPr>
@@ -2207,6 +980,176 @@
           <w:lang w:val="en-US" w:eastAsia="it-IT"/>
         </w:rPr>
       </w:pPr>
+      <w:bookmarkStart w:id="0" w:name="_GoBack"/>
+      <w:r>
+        <w:rPr>
+          <w:rFonts w:ascii="Arial" w:eastAsia="Times New Roman" w:hAnsi="Arial" w:cs="Arial"/>
+          <w:b/>
+          <w:bCs/>
+          <w:color w:val="000000"/>
+          <w:lang w:val="en-US" w:eastAsia="it-IT"/>
+        </w:rPr>
+        <w:t>Web Tier</w:t>
+      </w:r>
+      <w:r>
+        <w:rPr>
+          <w:rFonts w:ascii="Arial" w:eastAsia="Times New Roman" w:hAnsi="Arial" w:cs="Arial"/>
+          <w:b/>
+          <w:bCs/>
+          <w:color w:val="000000"/>
+          <w:lang w:val="en-US" w:eastAsia="it-IT"/>
+        </w:rPr>
+        <w:t xml:space="preserve">: </w:t>
+      </w:r>
+      <w:r>
+        <w:rPr>
+          <w:rFonts w:ascii="Arial" w:eastAsia="Times New Roman" w:hAnsi="Arial" w:cs="Arial"/>
+          <w:bCs/>
+          <w:color w:val="000000"/>
+          <w:lang w:val="en-US" w:eastAsia="it-IT"/>
+        </w:rPr>
+        <w:t xml:space="preserve"> this layer contains a Web Server that functions as middleware between the Web Client and the Business Logic Application.</w:t>
+      </w:r>
+      <w:bookmarkEnd w:id="0"/>
+    </w:p>
+    <w:p>
+      <w:pPr>
+        <w:spacing w:after="0" w:line="240" w:lineRule="auto"/>
+        <w:ind w:left="1416"/>
+        <w:textAlignment w:val="baseline"/>
+        <w:rPr>
+          <w:rFonts w:ascii="Arial" w:eastAsia="Times New Roman" w:hAnsi="Arial" w:cs="Arial"/>
+          <w:bCs/>
+          <w:color w:val="000000"/>
+          <w:lang w:val="en-US" w:eastAsia="it-IT"/>
+        </w:rPr>
+      </w:pPr>
+    </w:p>
+    <w:p>
+      <w:pPr>
+        <w:spacing w:after="0" w:line="240" w:lineRule="auto"/>
+        <w:ind w:left="1416"/>
+        <w:textAlignment w:val="baseline"/>
+        <w:rPr>
+          <w:rFonts w:ascii="Arial" w:eastAsia="Times New Roman" w:hAnsi="Arial" w:cs="Arial"/>
+          <w:bCs/>
+          <w:color w:val="000000"/>
+          <w:lang w:val="en-US" w:eastAsia="it-IT"/>
+        </w:rPr>
+      </w:pPr>
+      <w:r>
+        <w:rPr>
+          <w:rFonts w:ascii="Arial" w:eastAsia="Times New Roman" w:hAnsi="Arial" w:cs="Arial"/>
+          <w:b/>
+          <w:bCs/>
+          <w:color w:val="000000"/>
+          <w:lang w:val="en-US" w:eastAsia="it-IT"/>
+        </w:rPr>
+        <w:t>Business T</w:t>
+      </w:r>
+      <w:r>
+        <w:rPr>
+          <w:rFonts w:ascii="Arial" w:eastAsia="Times New Roman" w:hAnsi="Arial" w:cs="Arial"/>
+          <w:b/>
+          <w:bCs/>
+          <w:color w:val="000000"/>
+          <w:lang w:val="en-US" w:eastAsia="it-IT"/>
+        </w:rPr>
+        <w:t>ier:</w:t>
+      </w:r>
+      <w:r>
+        <w:rPr>
+          <w:rFonts w:ascii="Arial" w:eastAsia="Times New Roman" w:hAnsi="Arial" w:cs="Arial"/>
+          <w:b/>
+          <w:bCs/>
+          <w:color w:val="000000"/>
+          <w:lang w:val="en-US" w:eastAsia="it-IT"/>
+        </w:rPr>
+        <w:t xml:space="preserve"> </w:t>
+      </w:r>
+      <w:r>
+        <w:rPr>
+          <w:rFonts w:ascii="Arial" w:eastAsia="Times New Roman" w:hAnsi="Arial" w:cs="Arial"/>
+          <w:bCs/>
+          <w:color w:val="000000"/>
+          <w:lang w:val="en-US" w:eastAsia="it-IT"/>
+        </w:rPr>
+        <w:t xml:space="preserve"> </w:t>
+      </w:r>
+      <w:r>
+        <w:rPr>
+          <w:rFonts w:ascii="Arial" w:eastAsia="Times New Roman" w:hAnsi="Arial" w:cs="Arial"/>
+          <w:bCs/>
+          <w:color w:val="000000"/>
+          <w:lang w:val="en-US" w:eastAsia="it-IT"/>
+        </w:rPr>
+        <w:t>This layer represents the system's core in fact all the application logic is inside this tier. It has three main components: one represents the Manager of all the rides, another one the Queue Manager and in the end a component which handles all the connections with the front end side, called Connection Handler. The Business tier can also access to the data in the Data tier.</w:t>
+      </w:r>
+    </w:p>
+    <w:p>
+      <w:pPr>
+        <w:spacing w:after="0" w:line="240" w:lineRule="auto"/>
+        <w:ind w:left="1416"/>
+        <w:textAlignment w:val="baseline"/>
+        <w:rPr>
+          <w:rFonts w:ascii="Arial" w:eastAsia="Times New Roman" w:hAnsi="Arial" w:cs="Arial"/>
+          <w:b/>
+          <w:bCs/>
+          <w:color w:val="000000"/>
+          <w:lang w:val="en-US" w:eastAsia="it-IT"/>
+        </w:rPr>
+      </w:pPr>
+    </w:p>
+    <w:p>
+      <w:pPr>
+        <w:spacing w:after="0" w:line="240" w:lineRule="auto"/>
+        <w:ind w:left="1416"/>
+        <w:textAlignment w:val="baseline"/>
+        <w:rPr>
+          <w:rFonts w:ascii="Arial" w:eastAsia="Times New Roman" w:hAnsi="Arial" w:cs="Arial"/>
+          <w:bCs/>
+          <w:color w:val="000000"/>
+          <w:lang w:val="en-US" w:eastAsia="it-IT"/>
+        </w:rPr>
+      </w:pPr>
+      <w:r>
+        <w:rPr>
+          <w:rFonts w:ascii="Arial" w:eastAsia="Times New Roman" w:hAnsi="Arial" w:cs="Arial"/>
+          <w:b/>
+          <w:bCs/>
+          <w:color w:val="000000"/>
+          <w:lang w:val="en-US" w:eastAsia="it-IT"/>
+        </w:rPr>
+        <w:t>Data Tier:</w:t>
+      </w:r>
+      <w:r>
+        <w:rPr>
+          <w:rFonts w:ascii="Arial" w:eastAsia="Times New Roman" w:hAnsi="Arial" w:cs="Arial"/>
+          <w:b/>
+          <w:bCs/>
+          <w:color w:val="000000"/>
+          <w:lang w:val="en-US" w:eastAsia="it-IT"/>
+        </w:rPr>
+        <w:t xml:space="preserve"> </w:t>
+      </w:r>
+      <w:r>
+        <w:rPr>
+          <w:rFonts w:ascii="Arial" w:eastAsia="Times New Roman" w:hAnsi="Arial" w:cs="Arial"/>
+          <w:bCs/>
+          <w:color w:val="000000"/>
+          <w:lang w:val="en-US" w:eastAsia="it-IT"/>
+        </w:rPr>
+        <w:t xml:space="preserve"> </w:t>
+      </w:r>
+      <w:r>
+        <w:rPr>
+          <w:rFonts w:ascii="Arial" w:eastAsia="Times New Roman" w:hAnsi="Arial" w:cs="Arial"/>
+          <w:bCs/>
+          <w:color w:val="000000"/>
+          <w:lang w:val="en-US" w:eastAsia="it-IT"/>
+        </w:rPr>
+        <w:t>This layer contains a DBMS which takes care about the data, their storage and their access. Only the Business tier can access to this tier.</w:t>
+      </w:r>
     </w:p>
     <w:p>
       <w:pPr>
@@ -2267,8 +1210,6 @@
         </w:rPr>
         <w:t>component view</w:t>
       </w:r>
-      <w:bookmarkStart w:id="0" w:name="_GoBack"/>
-      <w:bookmarkEnd w:id="0"/>
     </w:p>
     <w:p>
       <w:pPr>
@@ -2976,7 +1917,6 @@
           <w:u w:val="single"/>
           <w:lang w:val="en-US" w:eastAsia="it-IT"/>
         </w:rPr>
-        <w:lastRenderedPageBreak/>
         <w:t xml:space="preserve">    </w:t>
       </w:r>
       <w:r>
@@ -4463,7 +3403,7 @@
 </file>
 
 <file path=customXml/itemProps1.xml><?xml version="1.0" encoding="utf-8"?>
-<ds:datastoreItem xmlns:ds="http://schemas.openxmlformats.org/officeDocument/2006/customXml" ds:itemID="{7B199704-0EF1-46E9-BBDB-9BB001DDE8D6}">
+<ds:datastoreItem xmlns:ds="http://schemas.openxmlformats.org/officeDocument/2006/customXml" ds:itemID="{E98AB59B-094C-49A2-BA84-066CBECDBB97}">
   <ds:schemaRefs>
     <ds:schemaRef ds:uri="http://schemas.openxmlformats.org/officeDocument/2006/bibliography"/>
   </ds:schemaRefs>

</xml_diff>